<commit_message>
ui updated and database integration started
</commit_message>
<xml_diff>
--- a/public/website contents.docx
+++ b/public/website contents.docx
@@ -345,6 +345,10 @@
         <w:t>When you choose us, you’re not just buying products—you’re choosing a team that cares about your experience, your space, and your vision. Let us help you bring your ideas to life and create spaces that are both functional and inspiring.</w:t>
       </w:r>
     </w:p>
+    <w:p/>
+    <w:p/>
+    <w:p/>
+    <w:p/>
     <w:p>
       <w:pPr>
         <w:pStyle w:val="NormalWeb"/>
@@ -354,6 +358,7 @@
           <w:rStyle w:val="Gl"/>
           <w:rFonts w:eastAsiaTheme="majorEastAsia"/>
         </w:rPr>
+        <w:lastRenderedPageBreak/>
         <w:t>Why Choose Us</w:t>
       </w:r>
     </w:p>
@@ -378,7 +383,6 @@
           <w:rStyle w:val="Gl"/>
           <w:rFonts w:eastAsiaTheme="majorEastAsia"/>
         </w:rPr>
-        <w:lastRenderedPageBreak/>
         <w:t>Extensive Product Range</w:t>
       </w:r>
       <w:r>

</xml_diff>